<commit_message>
Add project documentation for SECURE BLOG
</commit_message>
<xml_diff>
--- a/Project SECUREBLOG.docx
+++ b/Project SECUREBLOG.docx
@@ -50,12 +50,6 @@
         <w:gridCol w:w="1804"/>
       </w:tblGrid>
       <w:tr>
-        <w:tblPrEx>
-          <w:tblCellMar>
-            <w:top w:w="0" w:type="dxa"/>
-            <w:bottom w:w="0" w:type="dxa"/>
-          </w:tblCellMar>
-        </w:tblPrEx>
         <w:trPr>
           <w:trHeight w:val="402"/>
         </w:trPr>
@@ -121,12 +115,6 @@
         </w:tc>
       </w:tr>
       <w:tr>
-        <w:tblPrEx>
-          <w:tblCellMar>
-            <w:top w:w="0" w:type="dxa"/>
-            <w:bottom w:w="0" w:type="dxa"/>
-          </w:tblCellMar>
-        </w:tblPrEx>
         <w:trPr>
           <w:trHeight w:val="386"/>
         </w:trPr>
@@ -325,12 +313,6 @@
         <w:gridCol w:w="1524"/>
       </w:tblGrid>
       <w:tr>
-        <w:tblPrEx>
-          <w:tblCellMar>
-            <w:top w:w="0" w:type="dxa"/>
-            <w:bottom w:w="0" w:type="dxa"/>
-          </w:tblCellMar>
-        </w:tblPrEx>
         <w:tc>
           <w:tcPr>
             <w:tcW w:w="396" w:type="dxa"/>
@@ -414,12 +396,6 @@
         </w:tc>
       </w:tr>
       <w:tr>
-        <w:tblPrEx>
-          <w:tblCellMar>
-            <w:top w:w="0" w:type="dxa"/>
-            <w:bottom w:w="0" w:type="dxa"/>
-          </w:tblCellMar>
-        </w:tblPrEx>
         <w:tc>
           <w:tcPr>
             <w:tcW w:w="396" w:type="dxa"/>
@@ -890,6 +866,2686 @@
           <w:lang w:val="en-GB"/>
         </w:rPr>
       </w:pPr>
+    </w:p>
+    <w:p>
+      <w:pPr>
+        <w:rPr>
+          <w:lang w:val="en-GB"/>
+        </w:rPr>
+      </w:pPr>
+    </w:p>
+    <w:p>
+      <w:pPr>
+        <w:rPr>
+          <w:lang w:val="en-GB"/>
+        </w:rPr>
+      </w:pPr>
+      <w:r>
+        <w:rPr>
+          <w:lang w:val="en-GB"/>
+        </w:rPr>
+        <w:t># SECURE BLOG - Project Documentation</w:t>
+      </w:r>
+    </w:p>
+    <w:p>
+      <w:pPr>
+        <w:rPr>
+          <w:lang w:val="en-GB"/>
+        </w:rPr>
+      </w:pPr>
+    </w:p>
+    <w:p>
+      <w:pPr>
+        <w:rPr>
+          <w:lang w:val="en-GB"/>
+        </w:rPr>
+      </w:pPr>
+      <w:r>
+        <w:rPr>
+          <w:lang w:val="en-GB"/>
+        </w:rPr>
+        <w:t>## Table of Contents</w:t>
+      </w:r>
+    </w:p>
+    <w:p>
+      <w:pPr>
+        <w:rPr>
+          <w:lang w:val="en-GB"/>
+        </w:rPr>
+      </w:pPr>
+      <w:r>
+        <w:rPr>
+          <w:lang w:val="en-GB"/>
+        </w:rPr>
+        <w:t>1. Introduction</w:t>
+      </w:r>
+    </w:p>
+    <w:p>
+      <w:pPr>
+        <w:rPr>
+          <w:lang w:val="en-GB"/>
+        </w:rPr>
+      </w:pPr>
+      <w:r>
+        <w:rPr>
+          <w:lang w:val="en-GB"/>
+        </w:rPr>
+        <w:t>2. Project Overview</w:t>
+      </w:r>
+    </w:p>
+    <w:p>
+      <w:pPr>
+        <w:rPr>
+          <w:lang w:val="en-GB"/>
+        </w:rPr>
+      </w:pPr>
+      <w:r>
+        <w:rPr>
+          <w:lang w:val="en-GB"/>
+        </w:rPr>
+        <w:t>3. Features</w:t>
+      </w:r>
+    </w:p>
+    <w:p>
+      <w:pPr>
+        <w:rPr>
+          <w:lang w:val="en-GB"/>
+        </w:rPr>
+      </w:pPr>
+      <w:r>
+        <w:rPr>
+          <w:lang w:val="en-GB"/>
+        </w:rPr>
+        <w:t>4. Security Considerations</w:t>
+      </w:r>
+    </w:p>
+    <w:p>
+      <w:pPr>
+        <w:rPr>
+          <w:lang w:val="en-GB"/>
+        </w:rPr>
+      </w:pPr>
+      <w:r>
+        <w:rPr>
+          <w:lang w:val="en-GB"/>
+        </w:rPr>
+        <w:t>5. Role-Based Access Control (RBAC)</w:t>
+      </w:r>
+    </w:p>
+    <w:p>
+      <w:pPr>
+        <w:rPr>
+          <w:lang w:val="en-GB"/>
+        </w:rPr>
+      </w:pPr>
+      <w:r>
+        <w:rPr>
+          <w:lang w:val="en-GB"/>
+        </w:rPr>
+        <w:t>6. System Architecture</w:t>
+      </w:r>
+    </w:p>
+    <w:p>
+      <w:pPr>
+        <w:rPr>
+          <w:lang w:val="en-GB"/>
+        </w:rPr>
+      </w:pPr>
+      <w:r>
+        <w:rPr>
+          <w:lang w:val="en-GB"/>
+        </w:rPr>
+        <w:t>7. Database Design</w:t>
+      </w:r>
+    </w:p>
+    <w:p>
+      <w:pPr>
+        <w:rPr>
+          <w:lang w:val="en-GB"/>
+        </w:rPr>
+      </w:pPr>
+      <w:r>
+        <w:rPr>
+          <w:lang w:val="en-GB"/>
+        </w:rPr>
+        <w:t>8. Setup &amp; Installation</w:t>
+      </w:r>
+    </w:p>
+    <w:p>
+      <w:pPr>
+        <w:rPr>
+          <w:lang w:val="en-GB"/>
+        </w:rPr>
+      </w:pPr>
+      <w:r>
+        <w:rPr>
+          <w:lang w:val="en-GB"/>
+        </w:rPr>
+        <w:t>9. Usage Guide</w:t>
+      </w:r>
+    </w:p>
+    <w:p>
+      <w:pPr>
+        <w:rPr>
+          <w:lang w:val="en-GB"/>
+        </w:rPr>
+      </w:pPr>
+      <w:r>
+        <w:rPr>
+          <w:lang w:val="en-GB"/>
+        </w:rPr>
+        <w:t>10. Future Enhancements</w:t>
+      </w:r>
+    </w:p>
+    <w:p>
+      <w:pPr>
+        <w:rPr>
+          <w:lang w:val="en-GB"/>
+        </w:rPr>
+      </w:pPr>
+      <w:r>
+        <w:rPr>
+          <w:lang w:val="en-GB"/>
+        </w:rPr>
+        <w:t>11. Credits</w:t>
+      </w:r>
+    </w:p>
+    <w:p>
+      <w:pPr>
+        <w:rPr>
+          <w:lang w:val="en-GB"/>
+        </w:rPr>
+      </w:pPr>
+    </w:p>
+    <w:p>
+      <w:pPr>
+        <w:rPr>
+          <w:lang w:val="en-GB"/>
+        </w:rPr>
+      </w:pPr>
+      <w:r>
+        <w:rPr>
+          <w:lang w:val="en-GB"/>
+        </w:rPr>
+        <w:t>---</w:t>
+      </w:r>
+    </w:p>
+    <w:p>
+      <w:pPr>
+        <w:rPr>
+          <w:lang w:val="en-GB"/>
+        </w:rPr>
+      </w:pPr>
+    </w:p>
+    <w:p>
+      <w:pPr>
+        <w:rPr>
+          <w:lang w:val="en-GB"/>
+        </w:rPr>
+      </w:pPr>
+      <w:r>
+        <w:rPr>
+          <w:lang w:val="en-GB"/>
+        </w:rPr>
+        <w:t>## 1. Introduction</w:t>
+      </w:r>
+    </w:p>
+    <w:p>
+      <w:pPr>
+        <w:rPr>
+          <w:lang w:val="en-GB"/>
+        </w:rPr>
+      </w:pPr>
+    </w:p>
+    <w:p>
+      <w:pPr>
+        <w:rPr>
+          <w:lang w:val="en-GB"/>
+        </w:rPr>
+      </w:pPr>
+      <w:r>
+        <w:rPr>
+          <w:lang w:val="en-GB"/>
+        </w:rPr>
+        <w:t>Secure Blog (SECURE BLOG) is a Django-based web application designed to provide a secure and user-friendly platform for blogging. The system emphasizes security, including robust authentication, authorization, and role-based access control, ensuring that users interact with the platform appropriately according to their permissions.</w:t>
+      </w:r>
+    </w:p>
+    <w:p>
+      <w:pPr>
+        <w:rPr>
+          <w:lang w:val="en-GB"/>
+        </w:rPr>
+      </w:pPr>
+    </w:p>
+    <w:p>
+      <w:pPr>
+        <w:rPr>
+          <w:lang w:val="en-GB"/>
+        </w:rPr>
+      </w:pPr>
+      <w:r>
+        <w:rPr>
+          <w:lang w:val="en-GB"/>
+        </w:rPr>
+        <w:t>---</w:t>
+      </w:r>
+    </w:p>
+    <w:p>
+      <w:pPr>
+        <w:rPr>
+          <w:lang w:val="en-GB"/>
+        </w:rPr>
+      </w:pPr>
+    </w:p>
+    <w:p>
+      <w:pPr>
+        <w:rPr>
+          <w:lang w:val="en-GB"/>
+        </w:rPr>
+      </w:pPr>
+      <w:r>
+        <w:rPr>
+          <w:lang w:val="en-GB"/>
+        </w:rPr>
+        <w:t>## 2. Project Overview</w:t>
+      </w:r>
+    </w:p>
+    <w:p>
+      <w:pPr>
+        <w:rPr>
+          <w:lang w:val="en-GB"/>
+        </w:rPr>
+      </w:pPr>
+    </w:p>
+    <w:p>
+      <w:pPr>
+        <w:rPr>
+          <w:lang w:val="en-GB"/>
+        </w:rPr>
+      </w:pPr>
+      <w:r>
+        <w:rPr>
+          <w:lang w:val="en-GB"/>
+        </w:rPr>
+        <w:lastRenderedPageBreak/>
+        <w:t>The primary objective of SECURE BLOG is to create a blogging platform that is not only functional but also highly secure. The application enables users to create, read, update, and delete blog posts, while ensuring that sensitive operations are restricted to users with appropriate roles.</w:t>
+      </w:r>
+    </w:p>
+    <w:p>
+      <w:pPr>
+        <w:rPr>
+          <w:lang w:val="en-GB"/>
+        </w:rPr>
+      </w:pPr>
+    </w:p>
+    <w:p>
+      <w:pPr>
+        <w:rPr>
+          <w:lang w:val="en-GB"/>
+        </w:rPr>
+      </w:pPr>
+      <w:r>
+        <w:rPr>
+          <w:lang w:val="en-GB"/>
+        </w:rPr>
+        <w:t>---</w:t>
+      </w:r>
+    </w:p>
+    <w:p>
+      <w:pPr>
+        <w:rPr>
+          <w:lang w:val="en-GB"/>
+        </w:rPr>
+      </w:pPr>
+    </w:p>
+    <w:p>
+      <w:pPr>
+        <w:rPr>
+          <w:lang w:val="en-GB"/>
+        </w:rPr>
+      </w:pPr>
+      <w:r>
+        <w:rPr>
+          <w:lang w:val="en-GB"/>
+        </w:rPr>
+        <w:t>## 3. Features</w:t>
+      </w:r>
+    </w:p>
+    <w:p>
+      <w:pPr>
+        <w:rPr>
+          <w:lang w:val="en-GB"/>
+        </w:rPr>
+      </w:pPr>
+    </w:p>
+    <w:p>
+      <w:pPr>
+        <w:rPr>
+          <w:lang w:val="en-GB"/>
+        </w:rPr>
+      </w:pPr>
+      <w:r>
+        <w:rPr>
+          <w:lang w:val="en-GB"/>
+        </w:rPr>
+        <w:t>- User registration and authentication</w:t>
+      </w:r>
+    </w:p>
+    <w:p>
+      <w:pPr>
+        <w:rPr>
+          <w:lang w:val="en-GB"/>
+        </w:rPr>
+      </w:pPr>
+      <w:r>
+        <w:rPr>
+          <w:lang w:val="en-GB"/>
+        </w:rPr>
+        <w:t>- Role-based access control (Admin, Editor, Author, User)</w:t>
+      </w:r>
+    </w:p>
+    <w:p>
+      <w:pPr>
+        <w:rPr>
+          <w:lang w:val="en-GB"/>
+        </w:rPr>
+      </w:pPr>
+      <w:r>
+        <w:rPr>
+          <w:lang w:val="en-GB"/>
+        </w:rPr>
+        <w:t>- Blog post creation, editing, and deletion</w:t>
+      </w:r>
+    </w:p>
+    <w:p>
+      <w:pPr>
+        <w:rPr>
+          <w:lang w:val="en-GB"/>
+        </w:rPr>
+      </w:pPr>
+      <w:r>
+        <w:rPr>
+          <w:lang w:val="en-GB"/>
+        </w:rPr>
+        <w:t>- Secure password management and password reset</w:t>
+      </w:r>
+    </w:p>
+    <w:p>
+      <w:pPr>
+        <w:rPr>
+          <w:lang w:val="en-GB"/>
+        </w:rPr>
+      </w:pPr>
+      <w:r>
+        <w:rPr>
+          <w:lang w:val="en-GB"/>
+        </w:rPr>
+        <w:t>- User profile management</w:t>
+      </w:r>
+    </w:p>
+    <w:p>
+      <w:pPr>
+        <w:rPr>
+          <w:lang w:val="en-GB"/>
+        </w:rPr>
+      </w:pPr>
+      <w:r>
+        <w:rPr>
+          <w:lang w:val="en-GB"/>
+        </w:rPr>
+        <w:t>- Admin dashboard for managing users and posts</w:t>
+      </w:r>
+    </w:p>
+    <w:p>
+      <w:pPr>
+        <w:rPr>
+          <w:lang w:val="en-GB"/>
+        </w:rPr>
+      </w:pPr>
+      <w:r>
+        <w:rPr>
+          <w:lang w:val="en-GB"/>
+        </w:rPr>
+        <w:t>- Responsive design for desktop and mobile devices</w:t>
+      </w:r>
+    </w:p>
+    <w:p>
+      <w:pPr>
+        <w:rPr>
+          <w:lang w:val="en-GB"/>
+        </w:rPr>
+      </w:pPr>
+    </w:p>
+    <w:p>
+      <w:pPr>
+        <w:rPr>
+          <w:lang w:val="en-GB"/>
+        </w:rPr>
+      </w:pPr>
+      <w:r>
+        <w:rPr>
+          <w:lang w:val="en-GB"/>
+        </w:rPr>
+        <w:t>---</w:t>
+      </w:r>
+    </w:p>
+    <w:p>
+      <w:pPr>
+        <w:rPr>
+          <w:lang w:val="en-GB"/>
+        </w:rPr>
+      </w:pPr>
+    </w:p>
+    <w:p>
+      <w:pPr>
+        <w:rPr>
+          <w:lang w:val="en-GB"/>
+        </w:rPr>
+      </w:pPr>
+      <w:r>
+        <w:rPr>
+          <w:lang w:val="en-GB"/>
+        </w:rPr>
+        <w:t>## 4. Security Considerations</w:t>
+      </w:r>
+    </w:p>
+    <w:p>
+      <w:pPr>
+        <w:rPr>
+          <w:lang w:val="en-GB"/>
+        </w:rPr>
+      </w:pPr>
+    </w:p>
+    <w:p>
+      <w:pPr>
+        <w:rPr>
+          <w:lang w:val="en-GB"/>
+        </w:rPr>
+      </w:pPr>
+      <w:r>
+        <w:rPr>
+          <w:lang w:val="en-GB"/>
+        </w:rPr>
+        <w:t>- **Authentication:** Utilizes Django’s built-in authentication system with hashed passwords.</w:t>
+      </w:r>
+    </w:p>
+    <w:p>
+      <w:pPr>
+        <w:rPr>
+          <w:lang w:val="en-GB"/>
+        </w:rPr>
+      </w:pPr>
+      <w:r>
+        <w:rPr>
+          <w:lang w:val="en-GB"/>
+        </w:rPr>
+        <w:t>- **Authorization:** Enforces RBAC for all sensitive actions.</w:t>
+      </w:r>
+    </w:p>
+    <w:p>
+      <w:pPr>
+        <w:rPr>
+          <w:lang w:val="en-GB"/>
+        </w:rPr>
+      </w:pPr>
+      <w:r>
+        <w:rPr>
+          <w:lang w:val="en-GB"/>
+        </w:rPr>
+        <w:t>- **Input Validation:** All user inputs are validated and sanitized to prevent XSS and SQL Injection.</w:t>
+      </w:r>
+    </w:p>
+    <w:p>
+      <w:pPr>
+        <w:rPr>
+          <w:lang w:val="en-GB"/>
+        </w:rPr>
+      </w:pPr>
+      <w:r>
+        <w:rPr>
+          <w:lang w:val="en-GB"/>
+        </w:rPr>
+        <w:t>- **Session Management:** Secure cookie handling and session expiration.</w:t>
+      </w:r>
+    </w:p>
+    <w:p>
+      <w:pPr>
+        <w:rPr>
+          <w:lang w:val="en-GB"/>
+        </w:rPr>
+      </w:pPr>
+      <w:r>
+        <w:rPr>
+          <w:lang w:val="en-GB"/>
+        </w:rPr>
+        <w:t>- **HTTPS Enforcement:** Recommended for deployment to ensure encrypted data transmission.</w:t>
+      </w:r>
+    </w:p>
+    <w:p>
+      <w:pPr>
+        <w:rPr>
+          <w:lang w:val="en-GB"/>
+        </w:rPr>
+      </w:pPr>
+    </w:p>
+    <w:p>
+      <w:pPr>
+        <w:rPr>
+          <w:lang w:val="en-GB"/>
+        </w:rPr>
+      </w:pPr>
+      <w:r>
+        <w:rPr>
+          <w:lang w:val="en-GB"/>
+        </w:rPr>
+        <w:t>---</w:t>
+      </w:r>
+    </w:p>
+    <w:p>
+      <w:pPr>
+        <w:rPr>
+          <w:lang w:val="en-GB"/>
+        </w:rPr>
+      </w:pPr>
+    </w:p>
+    <w:p>
+      <w:pPr>
+        <w:rPr>
+          <w:lang w:val="en-GB"/>
+        </w:rPr>
+      </w:pPr>
+      <w:r>
+        <w:rPr>
+          <w:lang w:val="en-GB"/>
+        </w:rPr>
+        <w:t>## 5. Role-Based Access Control (RBAC)</w:t>
+      </w:r>
+    </w:p>
+    <w:p>
+      <w:pPr>
+        <w:rPr>
+          <w:lang w:val="en-GB"/>
+        </w:rPr>
+      </w:pPr>
+    </w:p>
+    <w:p>
+      <w:pPr>
+        <w:rPr>
+          <w:lang w:val="en-GB"/>
+        </w:rPr>
+      </w:pPr>
+      <w:r>
+        <w:rPr>
+          <w:lang w:val="en-GB"/>
+        </w:rPr>
+        <w:t>### Roles:</w:t>
+      </w:r>
+    </w:p>
+    <w:p>
+      <w:pPr>
+        <w:rPr>
+          <w:lang w:val="en-GB"/>
+        </w:rPr>
+      </w:pPr>
+    </w:p>
+    <w:p>
+      <w:pPr>
+        <w:rPr>
+          <w:lang w:val="en-GB"/>
+        </w:rPr>
+      </w:pPr>
+      <w:r>
+        <w:rPr>
+          <w:lang w:val="en-GB"/>
+        </w:rPr>
+        <w:lastRenderedPageBreak/>
+        <w:t>- **Admin:** Full access to all resources and user management.</w:t>
+      </w:r>
+    </w:p>
+    <w:p>
+      <w:pPr>
+        <w:rPr>
+          <w:lang w:val="en-GB"/>
+        </w:rPr>
+      </w:pPr>
+      <w:r>
+        <w:rPr>
+          <w:lang w:val="en-GB"/>
+        </w:rPr>
+        <w:t>- **Editor:** Can manage (create, edit, delete) any blog post.</w:t>
+      </w:r>
+    </w:p>
+    <w:p>
+      <w:pPr>
+        <w:rPr>
+          <w:lang w:val="en-GB"/>
+        </w:rPr>
+      </w:pPr>
+      <w:r>
+        <w:rPr>
+          <w:lang w:val="en-GB"/>
+        </w:rPr>
+        <w:t>- **Author:** Can create and manage their own posts.</w:t>
+      </w:r>
+    </w:p>
+    <w:p>
+      <w:pPr>
+        <w:rPr>
+          <w:lang w:val="en-GB"/>
+        </w:rPr>
+      </w:pPr>
+      <w:r>
+        <w:rPr>
+          <w:lang w:val="en-GB"/>
+        </w:rPr>
+        <w:t>- **User:** Can read posts and comment, but cannot create or edit posts.</w:t>
+      </w:r>
+    </w:p>
+    <w:p>
+      <w:pPr>
+        <w:rPr>
+          <w:lang w:val="en-GB"/>
+        </w:rPr>
+      </w:pPr>
+    </w:p>
+    <w:p>
+      <w:pPr>
+        <w:rPr>
+          <w:lang w:val="en-GB"/>
+        </w:rPr>
+      </w:pPr>
+      <w:r>
+        <w:rPr>
+          <w:lang w:val="en-GB"/>
+        </w:rPr>
+        <w:t>### Permissions Matrix:</w:t>
+      </w:r>
+    </w:p>
+    <w:p>
+      <w:pPr>
+        <w:rPr>
+          <w:lang w:val="en-GB"/>
+        </w:rPr>
+      </w:pPr>
+    </w:p>
+    <w:p>
+      <w:pPr>
+        <w:rPr>
+          <w:lang w:val="en-GB"/>
+        </w:rPr>
+      </w:pPr>
+      <w:r>
+        <w:rPr>
+          <w:lang w:val="en-GB"/>
+        </w:rPr>
+        <w:t>| Feature           | Admin | Editor | Author | User |</w:t>
+      </w:r>
+    </w:p>
+    <w:p>
+      <w:pPr>
+        <w:rPr>
+          <w:lang w:val="en-GB"/>
+        </w:rPr>
+      </w:pPr>
+      <w:r>
+        <w:rPr>
+          <w:lang w:val="en-GB"/>
+        </w:rPr>
+        <w:t>|-------------------|:-----:|:------:|:------:|:----:|</w:t>
+      </w:r>
+    </w:p>
+    <w:p>
+      <w:pPr>
+        <w:rPr>
+          <w:lang w:val="en-GB"/>
+        </w:rPr>
+      </w:pPr>
+      <w:r>
+        <w:rPr>
+          <w:lang w:val="en-GB"/>
+        </w:rPr>
+        <w:t xml:space="preserve">| Create Post       |   </w:t>
+      </w:r>
+      <w:r>
+        <w:rPr>
+          <w:rFonts w:ascii="Segoe UI Symbol" w:hAnsi="Segoe UI Symbol" w:cs="Segoe UI Symbol"/>
+          <w:lang w:val="en-GB"/>
+        </w:rPr>
+        <w:t>✓</w:t>
+      </w:r>
+      <w:r>
+        <w:rPr>
+          <w:lang w:val="en-GB"/>
+        </w:rPr>
+        <w:t xml:space="preserve">   |   </w:t>
+      </w:r>
+      <w:r>
+        <w:rPr>
+          <w:rFonts w:ascii="Segoe UI Symbol" w:hAnsi="Segoe UI Symbol" w:cs="Segoe UI Symbol"/>
+          <w:lang w:val="en-GB"/>
+        </w:rPr>
+        <w:t>✓</w:t>
+      </w:r>
+      <w:r>
+        <w:rPr>
+          <w:lang w:val="en-GB"/>
+        </w:rPr>
+        <w:t xml:space="preserve">    |   </w:t>
+      </w:r>
+      <w:r>
+        <w:rPr>
+          <w:rFonts w:ascii="Segoe UI Symbol" w:hAnsi="Segoe UI Symbol" w:cs="Segoe UI Symbol"/>
+          <w:lang w:val="en-GB"/>
+        </w:rPr>
+        <w:t>✓</w:t>
+      </w:r>
+      <w:r>
+        <w:rPr>
+          <w:lang w:val="en-GB"/>
+        </w:rPr>
+        <w:t xml:space="preserve">    |  </w:t>
+      </w:r>
+      <w:r>
+        <w:rPr>
+          <w:rFonts w:ascii="Segoe UI Symbol" w:hAnsi="Segoe UI Symbol" w:cs="Segoe UI Symbol"/>
+          <w:lang w:val="en-GB"/>
+        </w:rPr>
+        <w:t>✗</w:t>
+      </w:r>
+      <w:r>
+        <w:rPr>
+          <w:lang w:val="en-GB"/>
+        </w:rPr>
+        <w:t xml:space="preserve">   |</w:t>
+      </w:r>
+    </w:p>
+    <w:p>
+      <w:pPr>
+        <w:rPr>
+          <w:lang w:val="en-GB"/>
+        </w:rPr>
+      </w:pPr>
+      <w:r>
+        <w:rPr>
+          <w:lang w:val="en-GB"/>
+        </w:rPr>
+        <w:t xml:space="preserve">| Edit Any Post     |   </w:t>
+      </w:r>
+      <w:r>
+        <w:rPr>
+          <w:rFonts w:ascii="Segoe UI Symbol" w:hAnsi="Segoe UI Symbol" w:cs="Segoe UI Symbol"/>
+          <w:lang w:val="en-GB"/>
+        </w:rPr>
+        <w:t>✓</w:t>
+      </w:r>
+      <w:r>
+        <w:rPr>
+          <w:lang w:val="en-GB"/>
+        </w:rPr>
+        <w:t xml:space="preserve">   |   </w:t>
+      </w:r>
+      <w:r>
+        <w:rPr>
+          <w:rFonts w:ascii="Segoe UI Symbol" w:hAnsi="Segoe UI Symbol" w:cs="Segoe UI Symbol"/>
+          <w:lang w:val="en-GB"/>
+        </w:rPr>
+        <w:t>✓</w:t>
+      </w:r>
+      <w:r>
+        <w:rPr>
+          <w:lang w:val="en-GB"/>
+        </w:rPr>
+        <w:t xml:space="preserve">    |   </w:t>
+      </w:r>
+      <w:r>
+        <w:rPr>
+          <w:rFonts w:ascii="Segoe UI Symbol" w:hAnsi="Segoe UI Symbol" w:cs="Segoe UI Symbol"/>
+          <w:lang w:val="en-GB"/>
+        </w:rPr>
+        <w:t>✗</w:t>
+      </w:r>
+      <w:r>
+        <w:rPr>
+          <w:lang w:val="en-GB"/>
+        </w:rPr>
+        <w:t xml:space="preserve">    |  </w:t>
+      </w:r>
+      <w:r>
+        <w:rPr>
+          <w:rFonts w:ascii="Segoe UI Symbol" w:hAnsi="Segoe UI Symbol" w:cs="Segoe UI Symbol"/>
+          <w:lang w:val="en-GB"/>
+        </w:rPr>
+        <w:t>✗</w:t>
+      </w:r>
+      <w:r>
+        <w:rPr>
+          <w:lang w:val="en-GB"/>
+        </w:rPr>
+        <w:t xml:space="preserve">   |</w:t>
+      </w:r>
+    </w:p>
+    <w:p>
+      <w:pPr>
+        <w:rPr>
+          <w:lang w:val="en-GB"/>
+        </w:rPr>
+      </w:pPr>
+      <w:r>
+        <w:rPr>
+          <w:lang w:val="en-GB"/>
+        </w:rPr>
+        <w:t xml:space="preserve">| Edit Own Post     |   </w:t>
+      </w:r>
+      <w:r>
+        <w:rPr>
+          <w:rFonts w:ascii="Segoe UI Symbol" w:hAnsi="Segoe UI Symbol" w:cs="Segoe UI Symbol"/>
+          <w:lang w:val="en-GB"/>
+        </w:rPr>
+        <w:t>✓</w:t>
+      </w:r>
+      <w:r>
+        <w:rPr>
+          <w:lang w:val="en-GB"/>
+        </w:rPr>
+        <w:t xml:space="preserve">   |   </w:t>
+      </w:r>
+      <w:r>
+        <w:rPr>
+          <w:rFonts w:ascii="Segoe UI Symbol" w:hAnsi="Segoe UI Symbol" w:cs="Segoe UI Symbol"/>
+          <w:lang w:val="en-GB"/>
+        </w:rPr>
+        <w:t>✓</w:t>
+      </w:r>
+      <w:r>
+        <w:rPr>
+          <w:lang w:val="en-GB"/>
+        </w:rPr>
+        <w:t xml:space="preserve">    |   </w:t>
+      </w:r>
+      <w:r>
+        <w:rPr>
+          <w:rFonts w:ascii="Segoe UI Symbol" w:hAnsi="Segoe UI Symbol" w:cs="Segoe UI Symbol"/>
+          <w:lang w:val="en-GB"/>
+        </w:rPr>
+        <w:t>✓</w:t>
+      </w:r>
+      <w:r>
+        <w:rPr>
+          <w:lang w:val="en-GB"/>
+        </w:rPr>
+        <w:t xml:space="preserve">    |  </w:t>
+      </w:r>
+      <w:r>
+        <w:rPr>
+          <w:rFonts w:ascii="Segoe UI Symbol" w:hAnsi="Segoe UI Symbol" w:cs="Segoe UI Symbol"/>
+          <w:lang w:val="en-GB"/>
+        </w:rPr>
+        <w:t>✗</w:t>
+      </w:r>
+      <w:r>
+        <w:rPr>
+          <w:lang w:val="en-GB"/>
+        </w:rPr>
+        <w:t xml:space="preserve">   |</w:t>
+      </w:r>
+    </w:p>
+    <w:p>
+      <w:pPr>
+        <w:rPr>
+          <w:lang w:val="en-GB"/>
+        </w:rPr>
+      </w:pPr>
+      <w:r>
+        <w:rPr>
+          <w:lang w:val="en-GB"/>
+        </w:rPr>
+        <w:t xml:space="preserve">| Delete Any Post   |   </w:t>
+      </w:r>
+      <w:r>
+        <w:rPr>
+          <w:rFonts w:ascii="Segoe UI Symbol" w:hAnsi="Segoe UI Symbol" w:cs="Segoe UI Symbol"/>
+          <w:lang w:val="en-GB"/>
+        </w:rPr>
+        <w:t>✓</w:t>
+      </w:r>
+      <w:r>
+        <w:rPr>
+          <w:lang w:val="en-GB"/>
+        </w:rPr>
+        <w:t xml:space="preserve">   |   </w:t>
+      </w:r>
+      <w:r>
+        <w:rPr>
+          <w:rFonts w:ascii="Segoe UI Symbol" w:hAnsi="Segoe UI Symbol" w:cs="Segoe UI Symbol"/>
+          <w:lang w:val="en-GB"/>
+        </w:rPr>
+        <w:t>✓</w:t>
+      </w:r>
+      <w:r>
+        <w:rPr>
+          <w:lang w:val="en-GB"/>
+        </w:rPr>
+        <w:t xml:space="preserve">    |   </w:t>
+      </w:r>
+      <w:r>
+        <w:rPr>
+          <w:rFonts w:ascii="Segoe UI Symbol" w:hAnsi="Segoe UI Symbol" w:cs="Segoe UI Symbol"/>
+          <w:lang w:val="en-GB"/>
+        </w:rPr>
+        <w:t>✗</w:t>
+      </w:r>
+      <w:r>
+        <w:rPr>
+          <w:lang w:val="en-GB"/>
+        </w:rPr>
+        <w:t xml:space="preserve">    |  </w:t>
+      </w:r>
+      <w:r>
+        <w:rPr>
+          <w:rFonts w:ascii="Segoe UI Symbol" w:hAnsi="Segoe UI Symbol" w:cs="Segoe UI Symbol"/>
+          <w:lang w:val="en-GB"/>
+        </w:rPr>
+        <w:t>✗</w:t>
+      </w:r>
+      <w:r>
+        <w:rPr>
+          <w:lang w:val="en-GB"/>
+        </w:rPr>
+        <w:t xml:space="preserve">   |</w:t>
+      </w:r>
+    </w:p>
+    <w:p>
+      <w:pPr>
+        <w:rPr>
+          <w:lang w:val="en-GB"/>
+        </w:rPr>
+      </w:pPr>
+      <w:r>
+        <w:rPr>
+          <w:lang w:val="en-GB"/>
+        </w:rPr>
+        <w:t xml:space="preserve">| Delete Own Post   |   </w:t>
+      </w:r>
+      <w:r>
+        <w:rPr>
+          <w:rFonts w:ascii="Segoe UI Symbol" w:hAnsi="Segoe UI Symbol" w:cs="Segoe UI Symbol"/>
+          <w:lang w:val="en-GB"/>
+        </w:rPr>
+        <w:t>✓</w:t>
+      </w:r>
+      <w:r>
+        <w:rPr>
+          <w:lang w:val="en-GB"/>
+        </w:rPr>
+        <w:t xml:space="preserve">   |   </w:t>
+      </w:r>
+      <w:r>
+        <w:rPr>
+          <w:rFonts w:ascii="Segoe UI Symbol" w:hAnsi="Segoe UI Symbol" w:cs="Segoe UI Symbol"/>
+          <w:lang w:val="en-GB"/>
+        </w:rPr>
+        <w:t>✓</w:t>
+      </w:r>
+      <w:r>
+        <w:rPr>
+          <w:lang w:val="en-GB"/>
+        </w:rPr>
+        <w:t xml:space="preserve">    |   </w:t>
+      </w:r>
+      <w:r>
+        <w:rPr>
+          <w:rFonts w:ascii="Segoe UI Symbol" w:hAnsi="Segoe UI Symbol" w:cs="Segoe UI Symbol"/>
+          <w:lang w:val="en-GB"/>
+        </w:rPr>
+        <w:t>✓</w:t>
+      </w:r>
+      <w:r>
+        <w:rPr>
+          <w:lang w:val="en-GB"/>
+        </w:rPr>
+        <w:t xml:space="preserve">    |  </w:t>
+      </w:r>
+      <w:r>
+        <w:rPr>
+          <w:rFonts w:ascii="Segoe UI Symbol" w:hAnsi="Segoe UI Symbol" w:cs="Segoe UI Symbol"/>
+          <w:lang w:val="en-GB"/>
+        </w:rPr>
+        <w:t>✗</w:t>
+      </w:r>
+      <w:r>
+        <w:rPr>
+          <w:lang w:val="en-GB"/>
+        </w:rPr>
+        <w:t xml:space="preserve">   |</w:t>
+      </w:r>
+    </w:p>
+    <w:p>
+      <w:pPr>
+        <w:rPr>
+          <w:lang w:val="en-GB"/>
+        </w:rPr>
+      </w:pPr>
+      <w:r>
+        <w:rPr>
+          <w:lang w:val="en-GB"/>
+        </w:rPr>
+        <w:t xml:space="preserve">| Manage Users      |   </w:t>
+      </w:r>
+      <w:r>
+        <w:rPr>
+          <w:rFonts w:ascii="Segoe UI Symbol" w:hAnsi="Segoe UI Symbol" w:cs="Segoe UI Symbol"/>
+          <w:lang w:val="en-GB"/>
+        </w:rPr>
+        <w:t>✓</w:t>
+      </w:r>
+      <w:r>
+        <w:rPr>
+          <w:lang w:val="en-GB"/>
+        </w:rPr>
+        <w:t xml:space="preserve">   |   </w:t>
+      </w:r>
+      <w:r>
+        <w:rPr>
+          <w:rFonts w:ascii="Segoe UI Symbol" w:hAnsi="Segoe UI Symbol" w:cs="Segoe UI Symbol"/>
+          <w:lang w:val="en-GB"/>
+        </w:rPr>
+        <w:t>✗</w:t>
+      </w:r>
+      <w:r>
+        <w:rPr>
+          <w:lang w:val="en-GB"/>
+        </w:rPr>
+        <w:t xml:space="preserve">    |   </w:t>
+      </w:r>
+      <w:r>
+        <w:rPr>
+          <w:rFonts w:ascii="Segoe UI Symbol" w:hAnsi="Segoe UI Symbol" w:cs="Segoe UI Symbol"/>
+          <w:lang w:val="en-GB"/>
+        </w:rPr>
+        <w:t>✗</w:t>
+      </w:r>
+      <w:r>
+        <w:rPr>
+          <w:lang w:val="en-GB"/>
+        </w:rPr>
+        <w:t xml:space="preserve">    |  </w:t>
+      </w:r>
+      <w:r>
+        <w:rPr>
+          <w:rFonts w:ascii="Segoe UI Symbol" w:hAnsi="Segoe UI Symbol" w:cs="Segoe UI Symbol"/>
+          <w:lang w:val="en-GB"/>
+        </w:rPr>
+        <w:t>✗</w:t>
+      </w:r>
+      <w:r>
+        <w:rPr>
+          <w:lang w:val="en-GB"/>
+        </w:rPr>
+        <w:t xml:space="preserve">   |</w:t>
+      </w:r>
+    </w:p>
+    <w:p>
+      <w:pPr>
+        <w:rPr>
+          <w:lang w:val="en-GB"/>
+        </w:rPr>
+      </w:pPr>
+      <w:r>
+        <w:rPr>
+          <w:lang w:val="en-GB"/>
+        </w:rPr>
+        <w:t xml:space="preserve">| Comment           |   </w:t>
+      </w:r>
+      <w:r>
+        <w:rPr>
+          <w:rFonts w:ascii="Segoe UI Symbol" w:hAnsi="Segoe UI Symbol" w:cs="Segoe UI Symbol"/>
+          <w:lang w:val="en-GB"/>
+        </w:rPr>
+        <w:t>✓</w:t>
+      </w:r>
+      <w:r>
+        <w:rPr>
+          <w:lang w:val="en-GB"/>
+        </w:rPr>
+        <w:t xml:space="preserve">   |   </w:t>
+      </w:r>
+      <w:r>
+        <w:rPr>
+          <w:rFonts w:ascii="Segoe UI Symbol" w:hAnsi="Segoe UI Symbol" w:cs="Segoe UI Symbol"/>
+          <w:lang w:val="en-GB"/>
+        </w:rPr>
+        <w:t>✓</w:t>
+      </w:r>
+      <w:r>
+        <w:rPr>
+          <w:lang w:val="en-GB"/>
+        </w:rPr>
+        <w:t xml:space="preserve">    |   </w:t>
+      </w:r>
+      <w:r>
+        <w:rPr>
+          <w:rFonts w:ascii="Segoe UI Symbol" w:hAnsi="Segoe UI Symbol" w:cs="Segoe UI Symbol"/>
+          <w:lang w:val="en-GB"/>
+        </w:rPr>
+        <w:t>✓</w:t>
+      </w:r>
+      <w:r>
+        <w:rPr>
+          <w:lang w:val="en-GB"/>
+        </w:rPr>
+        <w:t xml:space="preserve">    |  </w:t>
+      </w:r>
+      <w:r>
+        <w:rPr>
+          <w:rFonts w:ascii="Segoe UI Symbol" w:hAnsi="Segoe UI Symbol" w:cs="Segoe UI Symbol"/>
+          <w:lang w:val="en-GB"/>
+        </w:rPr>
+        <w:t>✓</w:t>
+      </w:r>
+      <w:r>
+        <w:rPr>
+          <w:lang w:val="en-GB"/>
+        </w:rPr>
+        <w:t xml:space="preserve">   |</w:t>
+      </w:r>
+    </w:p>
+    <w:p>
+      <w:pPr>
+        <w:rPr>
+          <w:lang w:val="en-GB"/>
+        </w:rPr>
+      </w:pPr>
+      <w:r>
+        <w:rPr>
+          <w:lang w:val="en-GB"/>
+        </w:rPr>
+        <w:t xml:space="preserve">| View Posts        |   </w:t>
+      </w:r>
+      <w:r>
+        <w:rPr>
+          <w:rFonts w:ascii="Segoe UI Symbol" w:hAnsi="Segoe UI Symbol" w:cs="Segoe UI Symbol"/>
+          <w:lang w:val="en-GB"/>
+        </w:rPr>
+        <w:t>✓</w:t>
+      </w:r>
+      <w:r>
+        <w:rPr>
+          <w:lang w:val="en-GB"/>
+        </w:rPr>
+        <w:t xml:space="preserve">   |   </w:t>
+      </w:r>
+      <w:r>
+        <w:rPr>
+          <w:rFonts w:ascii="Segoe UI Symbol" w:hAnsi="Segoe UI Symbol" w:cs="Segoe UI Symbol"/>
+          <w:lang w:val="en-GB"/>
+        </w:rPr>
+        <w:t>✓</w:t>
+      </w:r>
+      <w:r>
+        <w:rPr>
+          <w:lang w:val="en-GB"/>
+        </w:rPr>
+        <w:t xml:space="preserve">    |   </w:t>
+      </w:r>
+      <w:r>
+        <w:rPr>
+          <w:rFonts w:ascii="Segoe UI Symbol" w:hAnsi="Segoe UI Symbol" w:cs="Segoe UI Symbol"/>
+          <w:lang w:val="en-GB"/>
+        </w:rPr>
+        <w:t>✓</w:t>
+      </w:r>
+      <w:r>
+        <w:rPr>
+          <w:lang w:val="en-GB"/>
+        </w:rPr>
+        <w:t xml:space="preserve">    |  </w:t>
+      </w:r>
+      <w:r>
+        <w:rPr>
+          <w:rFonts w:ascii="Segoe UI Symbol" w:hAnsi="Segoe UI Symbol" w:cs="Segoe UI Symbol"/>
+          <w:lang w:val="en-GB"/>
+        </w:rPr>
+        <w:t>✓</w:t>
+      </w:r>
+      <w:r>
+        <w:rPr>
+          <w:lang w:val="en-GB"/>
+        </w:rPr>
+        <w:t xml:space="preserve">   |</w:t>
+      </w:r>
+    </w:p>
+    <w:p>
+      <w:pPr>
+        <w:rPr>
+          <w:lang w:val="en-GB"/>
+        </w:rPr>
+      </w:pPr>
+    </w:p>
+    <w:p>
+      <w:pPr>
+        <w:rPr>
+          <w:lang w:val="en-GB"/>
+        </w:rPr>
+      </w:pPr>
+      <w:r>
+        <w:rPr>
+          <w:lang w:val="en-GB"/>
+        </w:rPr>
+        <w:t>---</w:t>
+      </w:r>
+    </w:p>
+    <w:p>
+      <w:pPr>
+        <w:rPr>
+          <w:lang w:val="en-GB"/>
+        </w:rPr>
+      </w:pPr>
+    </w:p>
+    <w:p>
+      <w:pPr>
+        <w:rPr>
+          <w:lang w:val="en-GB"/>
+        </w:rPr>
+      </w:pPr>
+      <w:r>
+        <w:rPr>
+          <w:lang w:val="en-GB"/>
+        </w:rPr>
+        <w:t>## 6. System Architecture</w:t>
+      </w:r>
+    </w:p>
+    <w:p>
+      <w:pPr>
+        <w:rPr>
+          <w:lang w:val="en-GB"/>
+        </w:rPr>
+      </w:pPr>
+    </w:p>
+    <w:p>
+      <w:pPr>
+        <w:rPr>
+          <w:lang w:val="en-GB"/>
+        </w:rPr>
+      </w:pPr>
+      <w:r>
+        <w:rPr>
+          <w:lang w:val="en-GB"/>
+        </w:rPr>
+        <w:t>```</w:t>
+      </w:r>
+    </w:p>
+    <w:p>
+      <w:pPr>
+        <w:rPr>
+          <w:lang w:val="en-GB"/>
+        </w:rPr>
+      </w:pPr>
+      <w:r>
+        <w:rPr>
+          <w:lang w:val="en-GB"/>
+        </w:rPr>
+        <w:t>+---------------------+</w:t>
+      </w:r>
+    </w:p>
+    <w:p>
+      <w:pPr>
+        <w:rPr>
+          <w:lang w:val="en-GB"/>
+        </w:rPr>
+      </w:pPr>
+      <w:r>
+        <w:rPr>
+          <w:lang w:val="en-GB"/>
+        </w:rPr>
+        <w:t>|  End User Browser   |</w:t>
+      </w:r>
+    </w:p>
+    <w:p>
+      <w:pPr>
+        <w:rPr>
+          <w:lang w:val="en-GB"/>
+        </w:rPr>
+      </w:pPr>
+      <w:r>
+        <w:rPr>
+          <w:lang w:val="en-GB"/>
+        </w:rPr>
+        <w:t>+----------+----------+</w:t>
+      </w:r>
+    </w:p>
+    <w:p>
+      <w:pPr>
+        <w:rPr>
+          <w:lang w:val="en-GB"/>
+        </w:rPr>
+      </w:pPr>
+      <w:r>
+        <w:rPr>
+          <w:lang w:val="en-GB"/>
+        </w:rPr>
+        <w:t xml:space="preserve">           |</w:t>
+      </w:r>
+    </w:p>
+    <w:p>
+      <w:pPr>
+        <w:rPr>
+          <w:lang w:val="en-GB"/>
+        </w:rPr>
+      </w:pPr>
+      <w:r>
+        <w:rPr>
+          <w:lang w:val="en-GB"/>
+        </w:rPr>
+        <w:t xml:space="preserve">           v</w:t>
+      </w:r>
+    </w:p>
+    <w:p>
+      <w:pPr>
+        <w:rPr>
+          <w:lang w:val="en-GB"/>
+        </w:rPr>
+      </w:pPr>
+      <w:r>
+        <w:rPr>
+          <w:lang w:val="en-GB"/>
+        </w:rPr>
+        <w:t>+---------------------+</w:t>
+      </w:r>
+    </w:p>
+    <w:p>
+      <w:pPr>
+        <w:rPr>
+          <w:lang w:val="en-GB"/>
+        </w:rPr>
+      </w:pPr>
+      <w:r>
+        <w:rPr>
+          <w:lang w:val="en-GB"/>
+        </w:rPr>
+        <w:t>|    Django Views     |</w:t>
+      </w:r>
+    </w:p>
+    <w:p>
+      <w:pPr>
+        <w:rPr>
+          <w:lang w:val="en-GB"/>
+        </w:rPr>
+      </w:pPr>
+      <w:r>
+        <w:rPr>
+          <w:lang w:val="en-GB"/>
+        </w:rPr>
+        <w:lastRenderedPageBreak/>
+        <w:t>+----------+----------+</w:t>
+      </w:r>
+    </w:p>
+    <w:p>
+      <w:pPr>
+        <w:rPr>
+          <w:lang w:val="en-GB"/>
+        </w:rPr>
+      </w:pPr>
+      <w:r>
+        <w:rPr>
+          <w:lang w:val="en-GB"/>
+        </w:rPr>
+        <w:t xml:space="preserve">           |</w:t>
+      </w:r>
+    </w:p>
+    <w:p>
+      <w:pPr>
+        <w:rPr>
+          <w:lang w:val="en-GB"/>
+        </w:rPr>
+      </w:pPr>
+      <w:r>
+        <w:rPr>
+          <w:lang w:val="en-GB"/>
+        </w:rPr>
+        <w:t xml:space="preserve">           v</w:t>
+      </w:r>
+    </w:p>
+    <w:p>
+      <w:pPr>
+        <w:rPr>
+          <w:lang w:val="en-GB"/>
+        </w:rPr>
+      </w:pPr>
+      <w:r>
+        <w:rPr>
+          <w:lang w:val="en-GB"/>
+        </w:rPr>
+        <w:t>+---------------------+</w:t>
+      </w:r>
+    </w:p>
+    <w:p>
+      <w:pPr>
+        <w:rPr>
+          <w:lang w:val="en-GB"/>
+        </w:rPr>
+      </w:pPr>
+      <w:r>
+        <w:rPr>
+          <w:lang w:val="en-GB"/>
+        </w:rPr>
+        <w:t>|    Django Models    |</w:t>
+      </w:r>
+    </w:p>
+    <w:p>
+      <w:pPr>
+        <w:rPr>
+          <w:lang w:val="en-GB"/>
+        </w:rPr>
+      </w:pPr>
+      <w:r>
+        <w:rPr>
+          <w:lang w:val="en-GB"/>
+        </w:rPr>
+        <w:t>+----------+----------+</w:t>
+      </w:r>
+    </w:p>
+    <w:p>
+      <w:pPr>
+        <w:rPr>
+          <w:lang w:val="en-GB"/>
+        </w:rPr>
+      </w:pPr>
+      <w:r>
+        <w:rPr>
+          <w:lang w:val="en-GB"/>
+        </w:rPr>
+        <w:t xml:space="preserve">           |</w:t>
+      </w:r>
+    </w:p>
+    <w:p>
+      <w:pPr>
+        <w:rPr>
+          <w:lang w:val="en-GB"/>
+        </w:rPr>
+      </w:pPr>
+      <w:r>
+        <w:rPr>
+          <w:lang w:val="en-GB"/>
+        </w:rPr>
+        <w:t xml:space="preserve">           v</w:t>
+      </w:r>
+    </w:p>
+    <w:p>
+      <w:pPr>
+        <w:rPr>
+          <w:lang w:val="en-GB"/>
+        </w:rPr>
+      </w:pPr>
+      <w:r>
+        <w:rPr>
+          <w:lang w:val="en-GB"/>
+        </w:rPr>
+        <w:t>+---------------------+</w:t>
+      </w:r>
+    </w:p>
+    <w:p>
+      <w:pPr>
+        <w:rPr>
+          <w:lang w:val="en-GB"/>
+        </w:rPr>
+      </w:pPr>
+      <w:r>
+        <w:rPr>
+          <w:lang w:val="en-GB"/>
+        </w:rPr>
+        <w:t>|     SQLite DB       |</w:t>
+      </w:r>
+    </w:p>
+    <w:p>
+      <w:pPr>
+        <w:rPr>
+          <w:lang w:val="en-GB"/>
+        </w:rPr>
+      </w:pPr>
+      <w:r>
+        <w:rPr>
+          <w:lang w:val="en-GB"/>
+        </w:rPr>
+        <w:t>+---------------------+</w:t>
+      </w:r>
+    </w:p>
+    <w:p>
+      <w:pPr>
+        <w:rPr>
+          <w:lang w:val="en-GB"/>
+        </w:rPr>
+      </w:pPr>
+      <w:r>
+        <w:rPr>
+          <w:lang w:val="en-GB"/>
+        </w:rPr>
+        <w:t>```</w:t>
+      </w:r>
+    </w:p>
+    <w:p>
+      <w:pPr>
+        <w:rPr>
+          <w:lang w:val="en-GB"/>
+        </w:rPr>
+      </w:pPr>
+    </w:p>
+    <w:p>
+      <w:pPr>
+        <w:rPr>
+          <w:lang w:val="en-GB"/>
+        </w:rPr>
+      </w:pPr>
+      <w:r>
+        <w:rPr>
+          <w:lang w:val="en-GB"/>
+        </w:rPr>
+        <w:t>- **Frontend:** HTML templates, CSS, JavaScript (optional for interactivity)</w:t>
+      </w:r>
+    </w:p>
+    <w:p>
+      <w:pPr>
+        <w:rPr>
+          <w:lang w:val="en-GB"/>
+        </w:rPr>
+      </w:pPr>
+      <w:r>
+        <w:rPr>
+          <w:lang w:val="en-GB"/>
+        </w:rPr>
+        <w:t>- **Backend:** Django (Python)</w:t>
+      </w:r>
+    </w:p>
+    <w:p>
+      <w:pPr>
+        <w:rPr>
+          <w:lang w:val="en-GB"/>
+        </w:rPr>
+      </w:pPr>
+      <w:r>
+        <w:rPr>
+          <w:lang w:val="en-GB"/>
+        </w:rPr>
+        <w:t>- **Database:** SQLite (default, can be replaced by PostgreSQL/MySQL)</w:t>
+      </w:r>
+    </w:p>
+    <w:p>
+      <w:pPr>
+        <w:rPr>
+          <w:lang w:val="en-GB"/>
+        </w:rPr>
+      </w:pPr>
+    </w:p>
+    <w:p>
+      <w:pPr>
+        <w:rPr>
+          <w:lang w:val="en-GB"/>
+        </w:rPr>
+      </w:pPr>
+      <w:r>
+        <w:rPr>
+          <w:lang w:val="en-GB"/>
+        </w:rPr>
+        <w:t>---</w:t>
+      </w:r>
+    </w:p>
+    <w:p>
+      <w:pPr>
+        <w:rPr>
+          <w:lang w:val="en-GB"/>
+        </w:rPr>
+      </w:pPr>
+    </w:p>
+    <w:p>
+      <w:pPr>
+        <w:rPr>
+          <w:lang w:val="en-GB"/>
+        </w:rPr>
+      </w:pPr>
+      <w:r>
+        <w:rPr>
+          <w:lang w:val="en-GB"/>
+        </w:rPr>
+        <w:t>## 7. Database Design</w:t>
+      </w:r>
+    </w:p>
+    <w:p>
+      <w:pPr>
+        <w:rPr>
+          <w:lang w:val="en-GB"/>
+        </w:rPr>
+      </w:pPr>
+    </w:p>
+    <w:p>
+      <w:pPr>
+        <w:rPr>
+          <w:lang w:val="en-GB"/>
+        </w:rPr>
+      </w:pPr>
+      <w:r>
+        <w:rPr>
+          <w:lang w:val="en-GB"/>
+        </w:rPr>
+        <w:t>**Main Tables:**</w:t>
+      </w:r>
+    </w:p>
+    <w:p>
+      <w:pPr>
+        <w:rPr>
+          <w:lang w:val="en-GB"/>
+        </w:rPr>
+      </w:pPr>
+      <w:r>
+        <w:rPr>
+          <w:lang w:val="en-GB"/>
+        </w:rPr>
+        <w:t>- `User`: Stores user credentials, role, and profile info.</w:t>
+      </w:r>
+    </w:p>
+    <w:p>
+      <w:pPr>
+        <w:rPr>
+          <w:lang w:val="en-GB"/>
+        </w:rPr>
+      </w:pPr>
+      <w:r>
+        <w:rPr>
+          <w:lang w:val="en-GB"/>
+        </w:rPr>
+        <w:t>- `</w:t>
+      </w:r>
+      <w:proofErr w:type="spellStart"/>
+      <w:r>
+        <w:rPr>
+          <w:lang w:val="en-GB"/>
+        </w:rPr>
+        <w:t>BlogPost</w:t>
+      </w:r>
+      <w:proofErr w:type="spellEnd"/>
+      <w:r>
+        <w:rPr>
+          <w:lang w:val="en-GB"/>
+        </w:rPr>
+        <w:t>`: Stores blog content, author reference, timestamps.</w:t>
+      </w:r>
+    </w:p>
+    <w:p>
+      <w:pPr>
+        <w:rPr>
+          <w:lang w:val="en-GB"/>
+        </w:rPr>
+      </w:pPr>
+      <w:r>
+        <w:rPr>
+          <w:lang w:val="en-GB"/>
+        </w:rPr>
+        <w:t>- `Comment`: Stores comments, user reference, and post reference.</w:t>
+      </w:r>
+    </w:p>
+    <w:p>
+      <w:pPr>
+        <w:rPr>
+          <w:lang w:val="en-GB"/>
+        </w:rPr>
+      </w:pPr>
+    </w:p>
+    <w:p>
+      <w:pPr>
+        <w:rPr>
+          <w:lang w:val="en-GB"/>
+        </w:rPr>
+      </w:pPr>
+      <w:r>
+        <w:rPr>
+          <w:lang w:val="en-GB"/>
+        </w:rPr>
+        <w:t xml:space="preserve">**Sample </w:t>
+      </w:r>
+      <w:proofErr w:type="spellStart"/>
+      <w:r>
+        <w:rPr>
+          <w:lang w:val="en-GB"/>
+        </w:rPr>
+        <w:t>BlogPost</w:t>
+      </w:r>
+      <w:proofErr w:type="spellEnd"/>
+      <w:r>
+        <w:rPr>
+          <w:lang w:val="en-GB"/>
+        </w:rPr>
+        <w:t xml:space="preserve"> Table:**</w:t>
+      </w:r>
+    </w:p>
+    <w:p>
+      <w:pPr>
+        <w:rPr>
+          <w:lang w:val="en-GB"/>
+        </w:rPr>
+      </w:pPr>
+    </w:p>
+    <w:p>
+      <w:pPr>
+        <w:rPr>
+          <w:lang w:val="en-GB"/>
+        </w:rPr>
+      </w:pPr>
+      <w:r>
+        <w:rPr>
+          <w:lang w:val="en-GB"/>
+        </w:rPr>
+        <w:t>| Field       | Type         | Description               |</w:t>
+      </w:r>
+    </w:p>
+    <w:p>
+      <w:pPr>
+        <w:rPr>
+          <w:lang w:val="en-GB"/>
+        </w:rPr>
+      </w:pPr>
+      <w:r>
+        <w:rPr>
+          <w:lang w:val="en-GB"/>
+        </w:rPr>
+        <w:t>|-------------|--------------|---------------------------|</w:t>
+      </w:r>
+    </w:p>
+    <w:p>
+      <w:pPr>
+        <w:rPr>
+          <w:lang w:val="en-GB"/>
+        </w:rPr>
+      </w:pPr>
+      <w:r>
+        <w:rPr>
+          <w:lang w:val="en-GB"/>
+        </w:rPr>
+        <w:t>| id          | Integer      | Primary Key               |</w:t>
+      </w:r>
+    </w:p>
+    <w:p>
+      <w:pPr>
+        <w:rPr>
+          <w:lang w:val="en-GB"/>
+        </w:rPr>
+      </w:pPr>
+      <w:r>
+        <w:rPr>
+          <w:lang w:val="en-GB"/>
+        </w:rPr>
+        <w:lastRenderedPageBreak/>
+        <w:t>| title       | String       | Title of the blog post    |</w:t>
+      </w:r>
+    </w:p>
+    <w:p>
+      <w:pPr>
+        <w:rPr>
+          <w:lang w:val="en-GB"/>
+        </w:rPr>
+      </w:pPr>
+      <w:r>
+        <w:rPr>
+          <w:lang w:val="en-GB"/>
+        </w:rPr>
+        <w:t>| content     | Text         | Body of the blog post     |</w:t>
+      </w:r>
+    </w:p>
+    <w:p>
+      <w:pPr>
+        <w:rPr>
+          <w:lang w:val="en-GB"/>
+        </w:rPr>
+      </w:pPr>
+      <w:r>
+        <w:rPr>
+          <w:lang w:val="en-GB"/>
+        </w:rPr>
+        <w:t xml:space="preserve">| </w:t>
+      </w:r>
+      <w:proofErr w:type="spellStart"/>
+      <w:r>
+        <w:rPr>
+          <w:lang w:val="en-GB"/>
+        </w:rPr>
+        <w:t>author_id</w:t>
+      </w:r>
+      <w:proofErr w:type="spellEnd"/>
+      <w:r>
+        <w:rPr>
+          <w:lang w:val="en-GB"/>
+        </w:rPr>
+        <w:t xml:space="preserve">   | </w:t>
+      </w:r>
+      <w:proofErr w:type="spellStart"/>
+      <w:r>
+        <w:rPr>
+          <w:lang w:val="en-GB"/>
+        </w:rPr>
+        <w:t>ForeignKey</w:t>
+      </w:r>
+      <w:proofErr w:type="spellEnd"/>
+      <w:r>
+        <w:rPr>
+          <w:lang w:val="en-GB"/>
+        </w:rPr>
+        <w:t xml:space="preserve">   | Linked to User            |</w:t>
+      </w:r>
+    </w:p>
+    <w:p>
+      <w:pPr>
+        <w:rPr>
+          <w:lang w:val="en-GB"/>
+        </w:rPr>
+      </w:pPr>
+      <w:r>
+        <w:rPr>
+          <w:lang w:val="en-GB"/>
+        </w:rPr>
+        <w:t xml:space="preserve">| </w:t>
+      </w:r>
+      <w:proofErr w:type="spellStart"/>
+      <w:r>
+        <w:rPr>
+          <w:lang w:val="en-GB"/>
+        </w:rPr>
+        <w:t>created_at</w:t>
+      </w:r>
+      <w:proofErr w:type="spellEnd"/>
+      <w:r>
+        <w:rPr>
+          <w:lang w:val="en-GB"/>
+        </w:rPr>
+        <w:t xml:space="preserve">  | </w:t>
+      </w:r>
+      <w:proofErr w:type="spellStart"/>
+      <w:r>
+        <w:rPr>
+          <w:lang w:val="en-GB"/>
+        </w:rPr>
+        <w:t>DateTime</w:t>
+      </w:r>
+      <w:proofErr w:type="spellEnd"/>
+      <w:r>
+        <w:rPr>
+          <w:lang w:val="en-GB"/>
+        </w:rPr>
+        <w:t xml:space="preserve">     | Post creation timestamp   |</w:t>
+      </w:r>
+    </w:p>
+    <w:p>
+      <w:pPr>
+        <w:rPr>
+          <w:lang w:val="en-GB"/>
+        </w:rPr>
+      </w:pPr>
+      <w:r>
+        <w:rPr>
+          <w:lang w:val="en-GB"/>
+        </w:rPr>
+        <w:t xml:space="preserve">| </w:t>
+      </w:r>
+      <w:proofErr w:type="spellStart"/>
+      <w:r>
+        <w:rPr>
+          <w:lang w:val="en-GB"/>
+        </w:rPr>
+        <w:t>updated_at</w:t>
+      </w:r>
+      <w:proofErr w:type="spellEnd"/>
+      <w:r>
+        <w:rPr>
+          <w:lang w:val="en-GB"/>
+        </w:rPr>
+        <w:t xml:space="preserve">  | </w:t>
+      </w:r>
+      <w:proofErr w:type="spellStart"/>
+      <w:r>
+        <w:rPr>
+          <w:lang w:val="en-GB"/>
+        </w:rPr>
+        <w:t>DateTime</w:t>
+      </w:r>
+      <w:proofErr w:type="spellEnd"/>
+      <w:r>
+        <w:rPr>
+          <w:lang w:val="en-GB"/>
+        </w:rPr>
+        <w:t xml:space="preserve">     | Last update timestamp     |</w:t>
+      </w:r>
+    </w:p>
+    <w:p>
+      <w:pPr>
+        <w:rPr>
+          <w:lang w:val="en-GB"/>
+        </w:rPr>
+      </w:pPr>
+    </w:p>
+    <w:p>
+      <w:pPr>
+        <w:rPr>
+          <w:lang w:val="en-GB"/>
+        </w:rPr>
+      </w:pPr>
+      <w:r>
+        <w:rPr>
+          <w:lang w:val="en-GB"/>
+        </w:rPr>
+        <w:t>---</w:t>
+      </w:r>
+    </w:p>
+    <w:p>
+      <w:pPr>
+        <w:rPr>
+          <w:lang w:val="en-GB"/>
+        </w:rPr>
+      </w:pPr>
+    </w:p>
+    <w:p>
+      <w:pPr>
+        <w:rPr>
+          <w:lang w:val="en-GB"/>
+        </w:rPr>
+      </w:pPr>
+      <w:r>
+        <w:rPr>
+          <w:lang w:val="en-GB"/>
+        </w:rPr>
+        <w:t>## 8. Setup &amp; Installation</w:t>
+      </w:r>
+    </w:p>
+    <w:p>
+      <w:pPr>
+        <w:rPr>
+          <w:lang w:val="en-GB"/>
+        </w:rPr>
+      </w:pPr>
+    </w:p>
+    <w:p>
+      <w:pPr>
+        <w:rPr>
+          <w:lang w:val="en-GB"/>
+        </w:rPr>
+      </w:pPr>
+      <w:r>
+        <w:rPr>
+          <w:lang w:val="en-GB"/>
+        </w:rPr>
+        <w:t>1. Clone the repository:</w:t>
+      </w:r>
+    </w:p>
+    <w:p>
+      <w:pPr>
+        <w:rPr>
+          <w:lang w:val="en-GB"/>
+        </w:rPr>
+      </w:pPr>
+      <w:r>
+        <w:rPr>
+          <w:lang w:val="en-GB"/>
+        </w:rPr>
+        <w:t xml:space="preserve">   ```</w:t>
+      </w:r>
+    </w:p>
+    <w:p>
+      <w:pPr>
+        <w:rPr>
+          <w:lang w:val="en-GB"/>
+        </w:rPr>
+      </w:pPr>
+      <w:r>
+        <w:rPr>
+          <w:lang w:val="en-GB"/>
+        </w:rPr>
+        <w:t xml:space="preserve">   git clone https://github.com/A22051694/Secure-Blog.git</w:t>
+      </w:r>
+    </w:p>
+    <w:p>
+      <w:pPr>
+        <w:rPr>
+          <w:lang w:val="en-GB"/>
+        </w:rPr>
+      </w:pPr>
+      <w:r>
+        <w:rPr>
+          <w:lang w:val="en-GB"/>
+        </w:rPr>
+        <w:t xml:space="preserve">   cd Secure-Blog</w:t>
+      </w:r>
+    </w:p>
+    <w:p>
+      <w:pPr>
+        <w:rPr>
+          <w:lang w:val="en-GB"/>
+        </w:rPr>
+      </w:pPr>
+      <w:r>
+        <w:rPr>
+          <w:lang w:val="en-GB"/>
+        </w:rPr>
+        <w:t xml:space="preserve">   ```</w:t>
+      </w:r>
+    </w:p>
+    <w:p>
+      <w:pPr>
+        <w:rPr>
+          <w:lang w:val="en-GB"/>
+        </w:rPr>
+      </w:pPr>
+      <w:r>
+        <w:rPr>
+          <w:lang w:val="en-GB"/>
+        </w:rPr>
+        <w:t>2. Install dependencies:</w:t>
+      </w:r>
+    </w:p>
+    <w:p>
+      <w:pPr>
+        <w:rPr>
+          <w:lang w:val="en-GB"/>
+        </w:rPr>
+      </w:pPr>
+      <w:r>
+        <w:rPr>
+          <w:lang w:val="en-GB"/>
+        </w:rPr>
+        <w:t xml:space="preserve">   ```</w:t>
+      </w:r>
+    </w:p>
+    <w:p>
+      <w:pPr>
+        <w:rPr>
+          <w:lang w:val="en-GB"/>
+        </w:rPr>
+      </w:pPr>
+      <w:r>
+        <w:rPr>
+          <w:lang w:val="en-GB"/>
+        </w:rPr>
+        <w:t xml:space="preserve">   pip install -r requirements.txt</w:t>
+      </w:r>
+    </w:p>
+    <w:p>
+      <w:pPr>
+        <w:rPr>
+          <w:lang w:val="en-GB"/>
+        </w:rPr>
+      </w:pPr>
+      <w:r>
+        <w:rPr>
+          <w:lang w:val="en-GB"/>
+        </w:rPr>
+        <w:t xml:space="preserve">   ```</w:t>
+      </w:r>
+    </w:p>
+    <w:p>
+      <w:pPr>
+        <w:rPr>
+          <w:lang w:val="en-GB"/>
+        </w:rPr>
+      </w:pPr>
+      <w:r>
+        <w:rPr>
+          <w:lang w:val="en-GB"/>
+        </w:rPr>
+        <w:t xml:space="preserve">   *If `requirements.txt` is not present, install Django manually:*</w:t>
+      </w:r>
+    </w:p>
+    <w:p>
+      <w:pPr>
+        <w:rPr>
+          <w:lang w:val="en-GB"/>
+        </w:rPr>
+      </w:pPr>
+      <w:r>
+        <w:rPr>
+          <w:lang w:val="en-GB"/>
+        </w:rPr>
+        <w:t xml:space="preserve">   ```</w:t>
+      </w:r>
+    </w:p>
+    <w:p>
+      <w:pPr>
+        <w:rPr>
+          <w:lang w:val="en-GB"/>
+        </w:rPr>
+      </w:pPr>
+      <w:r>
+        <w:rPr>
+          <w:lang w:val="en-GB"/>
+        </w:rPr>
+        <w:t xml:space="preserve">   pip install </w:t>
+      </w:r>
+      <w:proofErr w:type="spellStart"/>
+      <w:r>
+        <w:rPr>
+          <w:lang w:val="en-GB"/>
+        </w:rPr>
+        <w:t>django</w:t>
+      </w:r>
+      <w:proofErr w:type="spellEnd"/>
+    </w:p>
+    <w:p>
+      <w:pPr>
+        <w:rPr>
+          <w:lang w:val="en-GB"/>
+        </w:rPr>
+      </w:pPr>
+      <w:r>
+        <w:rPr>
+          <w:lang w:val="en-GB"/>
+        </w:rPr>
+        <w:t xml:space="preserve">   ```</w:t>
+      </w:r>
+    </w:p>
+    <w:p>
+      <w:pPr>
+        <w:rPr>
+          <w:lang w:val="en-GB"/>
+        </w:rPr>
+      </w:pPr>
+      <w:r>
+        <w:rPr>
+          <w:lang w:val="en-GB"/>
+        </w:rPr>
+        <w:t>3. Run migrations:</w:t>
+      </w:r>
+    </w:p>
+    <w:p>
+      <w:pPr>
+        <w:rPr>
+          <w:lang w:val="en-GB"/>
+        </w:rPr>
+      </w:pPr>
+      <w:r>
+        <w:rPr>
+          <w:lang w:val="en-GB"/>
+        </w:rPr>
+        <w:t xml:space="preserve">   ```</w:t>
+      </w:r>
+    </w:p>
+    <w:p>
+      <w:pPr>
+        <w:rPr>
+          <w:lang w:val="en-GB"/>
+        </w:rPr>
+      </w:pPr>
+      <w:r>
+        <w:rPr>
+          <w:lang w:val="en-GB"/>
+        </w:rPr>
+        <w:t xml:space="preserve">   python manage.py migrate</w:t>
+      </w:r>
+    </w:p>
+    <w:p>
+      <w:pPr>
+        <w:rPr>
+          <w:lang w:val="en-GB"/>
+        </w:rPr>
+      </w:pPr>
+      <w:r>
+        <w:rPr>
+          <w:lang w:val="en-GB"/>
+        </w:rPr>
+        <w:t xml:space="preserve">   ```</w:t>
+      </w:r>
+    </w:p>
+    <w:p>
+      <w:pPr>
+        <w:rPr>
+          <w:lang w:val="en-GB"/>
+        </w:rPr>
+      </w:pPr>
+      <w:r>
+        <w:rPr>
+          <w:lang w:val="en-GB"/>
+        </w:rPr>
+        <w:t>4. Create a superuser (admin):</w:t>
+      </w:r>
+    </w:p>
+    <w:p>
+      <w:pPr>
+        <w:rPr>
+          <w:lang w:val="en-GB"/>
+        </w:rPr>
+      </w:pPr>
+      <w:r>
+        <w:rPr>
+          <w:lang w:val="en-GB"/>
+        </w:rPr>
+        <w:t xml:space="preserve">   ```</w:t>
+      </w:r>
+    </w:p>
+    <w:p>
+      <w:pPr>
+        <w:rPr>
+          <w:lang w:val="en-GB"/>
+        </w:rPr>
+      </w:pPr>
+      <w:r>
+        <w:rPr>
+          <w:lang w:val="en-GB"/>
+        </w:rPr>
+        <w:t xml:space="preserve">   python manage.py </w:t>
+      </w:r>
+      <w:proofErr w:type="spellStart"/>
+      <w:r>
+        <w:rPr>
+          <w:lang w:val="en-GB"/>
+        </w:rPr>
+        <w:t>createsuperuser</w:t>
+      </w:r>
+      <w:proofErr w:type="spellEnd"/>
+    </w:p>
+    <w:p>
+      <w:pPr>
+        <w:rPr>
+          <w:lang w:val="en-GB"/>
+        </w:rPr>
+      </w:pPr>
+      <w:r>
+        <w:rPr>
+          <w:lang w:val="en-GB"/>
+        </w:rPr>
+        <w:t xml:space="preserve">   ```</w:t>
+      </w:r>
+    </w:p>
+    <w:p>
+      <w:pPr>
+        <w:rPr>
+          <w:lang w:val="en-GB"/>
+        </w:rPr>
+      </w:pPr>
+      <w:r>
+        <w:rPr>
+          <w:lang w:val="en-GB"/>
+        </w:rPr>
+        <w:lastRenderedPageBreak/>
+        <w:t>5. Run the development server:</w:t>
+      </w:r>
+    </w:p>
+    <w:p>
+      <w:pPr>
+        <w:rPr>
+          <w:lang w:val="en-GB"/>
+        </w:rPr>
+      </w:pPr>
+      <w:r>
+        <w:rPr>
+          <w:lang w:val="en-GB"/>
+        </w:rPr>
+        <w:t xml:space="preserve">   ```</w:t>
+      </w:r>
+    </w:p>
+    <w:p>
+      <w:pPr>
+        <w:rPr>
+          <w:lang w:val="en-GB"/>
+        </w:rPr>
+      </w:pPr>
+      <w:r>
+        <w:rPr>
+          <w:lang w:val="en-GB"/>
+        </w:rPr>
+        <w:t xml:space="preserve">   python manage.py </w:t>
+      </w:r>
+      <w:proofErr w:type="spellStart"/>
+      <w:r>
+        <w:rPr>
+          <w:lang w:val="en-GB"/>
+        </w:rPr>
+        <w:t>runserver</w:t>
+      </w:r>
+      <w:proofErr w:type="spellEnd"/>
+    </w:p>
+    <w:p>
+      <w:pPr>
+        <w:rPr>
+          <w:lang w:val="en-GB"/>
+        </w:rPr>
+      </w:pPr>
+      <w:r>
+        <w:rPr>
+          <w:lang w:val="en-GB"/>
+        </w:rPr>
+        <w:t xml:space="preserve">   ```</w:t>
+      </w:r>
+    </w:p>
+    <w:p>
+      <w:pPr>
+        <w:rPr>
+          <w:lang w:val="en-GB"/>
+        </w:rPr>
+      </w:pPr>
+    </w:p>
+    <w:p>
+      <w:pPr>
+        <w:rPr>
+          <w:lang w:val="en-GB"/>
+        </w:rPr>
+      </w:pPr>
+      <w:r>
+        <w:rPr>
+          <w:lang w:val="en-GB"/>
+        </w:rPr>
+        <w:t>---</w:t>
+      </w:r>
+    </w:p>
+    <w:p>
+      <w:pPr>
+        <w:rPr>
+          <w:lang w:val="en-GB"/>
+        </w:rPr>
+      </w:pPr>
+    </w:p>
+    <w:p>
+      <w:pPr>
+        <w:rPr>
+          <w:lang w:val="en-GB"/>
+        </w:rPr>
+      </w:pPr>
+      <w:r>
+        <w:rPr>
+          <w:lang w:val="en-GB"/>
+        </w:rPr>
+        <w:t>## 9. Usage Guide</w:t>
+      </w:r>
+    </w:p>
+    <w:p>
+      <w:pPr>
+        <w:rPr>
+          <w:lang w:val="en-GB"/>
+        </w:rPr>
+      </w:pPr>
+    </w:p>
+    <w:p>
+      <w:pPr>
+        <w:rPr>
+          <w:lang w:val="en-GB"/>
+        </w:rPr>
+      </w:pPr>
+      <w:r>
+        <w:rPr>
+          <w:lang w:val="en-GB"/>
+        </w:rPr>
+        <w:t>- Open `http://127.0.0.1:8000/` in your browser.</w:t>
+      </w:r>
+    </w:p>
+    <w:p>
+      <w:pPr>
+        <w:rPr>
+          <w:lang w:val="en-GB"/>
+        </w:rPr>
+      </w:pPr>
+      <w:r>
+        <w:rPr>
+          <w:lang w:val="en-GB"/>
+        </w:rPr>
+        <w:t>- Register a new user or login as admin.</w:t>
+      </w:r>
+    </w:p>
+    <w:p>
+      <w:pPr>
+        <w:rPr>
+          <w:lang w:val="en-GB"/>
+        </w:rPr>
+      </w:pPr>
+      <w:r>
+        <w:rPr>
+          <w:lang w:val="en-GB"/>
+        </w:rPr>
+        <w:t>- Depending on your role, access the relevant features from the dashboard.</w:t>
+      </w:r>
+    </w:p>
+    <w:p>
+      <w:pPr>
+        <w:rPr>
+          <w:lang w:val="en-GB"/>
+        </w:rPr>
+      </w:pPr>
+      <w:r>
+        <w:rPr>
+          <w:lang w:val="en-GB"/>
+        </w:rPr>
+        <w:t>- Admins can access the admin panel at `/admin/`.</w:t>
+      </w:r>
+    </w:p>
+    <w:p>
+      <w:pPr>
+        <w:rPr>
+          <w:lang w:val="en-GB"/>
+        </w:rPr>
+      </w:pPr>
+    </w:p>
+    <w:p>
+      <w:pPr>
+        <w:rPr>
+          <w:lang w:val="en-GB"/>
+        </w:rPr>
+      </w:pPr>
+      <w:r>
+        <w:rPr>
+          <w:lang w:val="en-GB"/>
+        </w:rPr>
+        <w:t>---</w:t>
+      </w:r>
+    </w:p>
+    <w:p>
+      <w:pPr>
+        <w:rPr>
+          <w:lang w:val="en-GB"/>
+        </w:rPr>
+      </w:pPr>
+    </w:p>
+    <w:p>
+      <w:pPr>
+        <w:rPr>
+          <w:lang w:val="en-GB"/>
+        </w:rPr>
+      </w:pPr>
+      <w:r>
+        <w:rPr>
+          <w:lang w:val="en-GB"/>
+        </w:rPr>
+        <w:t>## 10. Future Enhancements</w:t>
+      </w:r>
+    </w:p>
+    <w:p>
+      <w:pPr>
+        <w:rPr>
+          <w:lang w:val="en-GB"/>
+        </w:rPr>
+      </w:pPr>
+    </w:p>
+    <w:p>
+      <w:pPr>
+        <w:rPr>
+          <w:lang w:val="en-GB"/>
+        </w:rPr>
+      </w:pPr>
+      <w:r>
+        <w:rPr>
+          <w:lang w:val="en-GB"/>
+        </w:rPr>
+        <w:t>- Two-factor authentication (2FA)</w:t>
+      </w:r>
+    </w:p>
+    <w:p>
+      <w:pPr>
+        <w:rPr>
+          <w:lang w:val="en-GB"/>
+        </w:rPr>
+      </w:pPr>
+      <w:r>
+        <w:rPr>
+          <w:lang w:val="en-GB"/>
+        </w:rPr>
+        <w:t>- Email notifications</w:t>
+      </w:r>
+    </w:p>
+    <w:p>
+      <w:pPr>
+        <w:rPr>
+          <w:lang w:val="en-GB"/>
+        </w:rPr>
+      </w:pPr>
+      <w:r>
+        <w:rPr>
+          <w:lang w:val="en-GB"/>
+        </w:rPr>
+        <w:t>- Rich text editor for blog posts</w:t>
+      </w:r>
+    </w:p>
+    <w:p>
+      <w:pPr>
+        <w:rPr>
+          <w:lang w:val="en-GB"/>
+        </w:rPr>
+      </w:pPr>
+      <w:r>
+        <w:rPr>
+          <w:lang w:val="en-GB"/>
+        </w:rPr>
+        <w:t>- Improved comment moderation</w:t>
+      </w:r>
+    </w:p>
+    <w:p>
+      <w:pPr>
+        <w:rPr>
+          <w:lang w:val="en-GB"/>
+        </w:rPr>
+      </w:pPr>
+      <w:r>
+        <w:rPr>
+          <w:lang w:val="en-GB"/>
+        </w:rPr>
+        <w:t>- RESTful API for external integrations</w:t>
+      </w:r>
+    </w:p>
+    <w:p>
+      <w:pPr>
+        <w:rPr>
+          <w:lang w:val="en-GB"/>
+        </w:rPr>
+      </w:pPr>
+      <w:r>
+        <w:rPr>
+          <w:lang w:val="en-GB"/>
+        </w:rPr>
+        <w:t xml:space="preserve">- </w:t>
+      </w:r>
+      <w:proofErr w:type="spellStart"/>
+      <w:r>
+        <w:rPr>
+          <w:lang w:val="en-GB"/>
+        </w:rPr>
+        <w:t>Dockerization</w:t>
+      </w:r>
+      <w:proofErr w:type="spellEnd"/>
+      <w:r>
+        <w:rPr>
+          <w:lang w:val="en-GB"/>
+        </w:rPr>
+        <w:t xml:space="preserve"> for deployment</w:t>
+      </w:r>
+    </w:p>
+    <w:p>
+      <w:pPr>
+        <w:rPr>
+          <w:lang w:val="en-GB"/>
+        </w:rPr>
+      </w:pPr>
+    </w:p>
+    <w:p>
+      <w:pPr>
+        <w:rPr>
+          <w:lang w:val="en-GB"/>
+        </w:rPr>
+      </w:pPr>
+      <w:r>
+        <w:rPr>
+          <w:lang w:val="en-GB"/>
+        </w:rPr>
+        <w:t>---</w:t>
+      </w:r>
+    </w:p>
+    <w:p>
+      <w:pPr>
+        <w:rPr>
+          <w:lang w:val="en-GB"/>
+        </w:rPr>
+      </w:pPr>
+    </w:p>
+    <w:p>
+      <w:pPr>
+        <w:rPr>
+          <w:lang w:val="en-GB"/>
+        </w:rPr>
+      </w:pPr>
+      <w:r>
+        <w:rPr>
+          <w:lang w:val="en-GB"/>
+        </w:rPr>
+        <w:t>## 11. Credits</w:t>
+      </w:r>
+    </w:p>
+    <w:p>
+      <w:pPr>
+        <w:rPr>
+          <w:lang w:val="en-GB"/>
+        </w:rPr>
+      </w:pPr>
+    </w:p>
+    <w:p>
+      <w:pPr>
+        <w:rPr>
+          <w:lang w:val="en-GB"/>
+        </w:rPr>
+      </w:pPr>
+      <w:r>
+        <w:rPr>
+          <w:lang w:val="en-GB"/>
+        </w:rPr>
+        <w:t>Developed by [A22051694](https://github.com/A22051694).</w:t>
+      </w:r>
+    </w:p>
+    <w:p>
+      <w:pPr>
+        <w:rPr>
+          <w:lang w:val="en-GB"/>
+        </w:rPr>
+      </w:pPr>
+    </w:p>
+    <w:p>
+      <w:pPr>
+        <w:rPr>
+          <w:lang w:val="en-GB"/>
+        </w:rPr>
+      </w:pPr>
+      <w:r>
+        <w:rPr>
+          <w:lang w:val="en-GB"/>
+        </w:rPr>
+        <w:lastRenderedPageBreak/>
+        <w:t>---</w:t>
+      </w:r>
+    </w:p>
+    <w:p>
+      <w:pPr>
+        <w:rPr>
+          <w:lang w:val="en-GB"/>
+        </w:rPr>
+      </w:pPr>
+    </w:p>
+    <w:p>
+      <w:pPr>
+        <w:rPr>
+          <w:lang w:val="en-GB"/>
+        </w:rPr>
+      </w:pPr>
+      <w:r>
+        <w:rPr>
+          <w:lang w:val="en-GB"/>
+        </w:rPr>
+        <w:t>*For any issues or contributions, please open a GitHub issue or pull request.*</w:t>
+      </w:r>
     </w:p>
     <w:sectPr>
       <w:pgSz w:w="11906" w:h="16838"/>

</xml_diff>